<commit_message>
Updated to UVVM v2 2025.04.18
</commit_message>
<xml_diff>
--- a/bitvis_vip_gmii/doc/gmii_bfm_QuickRef.docx
+++ b/bitvis_vip_gmii/doc/gmii_bfm_QuickRef.docx
@@ -1,6 +1,6 @@
 
 <file path=word/document.xml><?xml version="1.0" encoding="utf-8"?>
-<w:document xmlns:wpc="http://schemas.microsoft.com/office/word/2010/wordprocessingCanvas" xmlns:cx="http://schemas.microsoft.com/office/drawing/2014/chartex" xmlns:cx1="http://schemas.microsoft.com/office/drawing/2015/9/8/chartex" xmlns:cx2="http://schemas.microsoft.com/office/drawing/2015/10/21/chartex" xmlns:cx3="http://schemas.microsoft.com/office/drawing/2016/5/9/chartex" xmlns:cx4="http://schemas.microsoft.com/office/drawing/2016/5/10/chartex" xmlns:cx5="http://schemas.microsoft.com/office/drawing/2016/5/11/chartex" xmlns:cx6="http://schemas.microsoft.com/office/drawing/2016/5/12/chartex" xmlns:cx7="http://schemas.microsoft.com/office/drawing/2016/5/13/chartex" xmlns:cx8="http://schemas.microsoft.com/office/drawing/2016/5/14/chartex" xmlns:mc="http://schemas.openxmlformats.org/markup-compatibility/2006" xmlns:aink="http://schemas.microsoft.com/office/drawing/2016/ink" xmlns:am3d="http://schemas.microsoft.com/office/drawing/2017/model3d" xmlns:o="urn:schemas-microsoft-com:office:office" xmlns:oel="http://schemas.microsoft.com/office/2019/extlst" xmlns:r="http://schemas.openxmlformats.org/officeDocument/2006/relationships" xmlns:m="http://schemas.openxmlformats.org/officeDocument/2006/math" xmlns:v="urn:schemas-microsoft-com:vml" xmlns:wp14="http://schemas.microsoft.com/office/word/2010/wordprocessingDrawing" xmlns:wp="http://schemas.openxmlformats.org/drawingml/2006/wordprocessingDrawing" xmlns:w10="urn:schemas-microsoft-com:office:word" xmlns:w="http://schemas.openxmlformats.org/wordprocessingml/2006/main" xmlns:w14="http://schemas.microsoft.com/office/word/2010/wordml" xmlns:w15="http://schemas.microsoft.com/office/word/2012/wordml" xmlns:w16cex="http://schemas.microsoft.com/office/word/2018/wordml/cex" xmlns:w16cid="http://schemas.microsoft.com/office/word/2016/wordml/cid" xmlns:w16="http://schemas.microsoft.com/office/word/2018/wordml" xmlns:w16sdtdh="http://schemas.microsoft.com/office/word/2020/wordml/sdtdatahash" xmlns:w16se="http://schemas.microsoft.com/office/word/2015/wordml/symex" xmlns:wpg="http://schemas.microsoft.com/office/word/2010/wordprocessingGroup" xmlns:wpi="http://schemas.microsoft.com/office/word/2010/wordprocessingInk" xmlns:wne="http://schemas.microsoft.com/office/word/2006/wordml" xmlns:wps="http://schemas.microsoft.com/office/word/2010/wordprocessingShape" mc:Ignorable="w14 w15 w16se w16cid w16 w16cex w16sdtdh wp14">
+<w:document xmlns:wpc="http://schemas.microsoft.com/office/word/2010/wordprocessingCanvas" xmlns:cx="http://schemas.microsoft.com/office/drawing/2014/chartex" xmlns:cx1="http://schemas.microsoft.com/office/drawing/2015/9/8/chartex" xmlns:cx2="http://schemas.microsoft.com/office/drawing/2015/10/21/chartex" xmlns:cx3="http://schemas.microsoft.com/office/drawing/2016/5/9/chartex" xmlns:cx4="http://schemas.microsoft.com/office/drawing/2016/5/10/chartex" xmlns:cx5="http://schemas.microsoft.com/office/drawing/2016/5/11/chartex" xmlns:cx6="http://schemas.microsoft.com/office/drawing/2016/5/12/chartex" xmlns:cx7="http://schemas.microsoft.com/office/drawing/2016/5/13/chartex" xmlns:cx8="http://schemas.microsoft.com/office/drawing/2016/5/14/chartex" xmlns:mc="http://schemas.openxmlformats.org/markup-compatibility/2006" xmlns:aink="http://schemas.microsoft.com/office/drawing/2016/ink" xmlns:am3d="http://schemas.microsoft.com/office/drawing/2017/model3d" xmlns:o="urn:schemas-microsoft-com:office:office" xmlns:oel="http://schemas.microsoft.com/office/2019/extlst" xmlns:r="http://schemas.openxmlformats.org/officeDocument/2006/relationships" xmlns:m="http://schemas.openxmlformats.org/officeDocument/2006/math" xmlns:v="urn:schemas-microsoft-com:vml" xmlns:wp14="http://schemas.microsoft.com/office/word/2010/wordprocessingDrawing" xmlns:wp="http://schemas.openxmlformats.org/drawingml/2006/wordprocessingDrawing" xmlns:w10="urn:schemas-microsoft-com:office:word" xmlns:w="http://schemas.openxmlformats.org/wordprocessingml/2006/main" xmlns:w14="http://schemas.microsoft.com/office/word/2010/wordml" xmlns:w15="http://schemas.microsoft.com/office/word/2012/wordml" xmlns:w16cex="http://schemas.microsoft.com/office/word/2018/wordml/cex" xmlns:w16cid="http://schemas.microsoft.com/office/word/2016/wordml/cid" xmlns:w16="http://schemas.microsoft.com/office/word/2018/wordml" xmlns:w16du="http://schemas.microsoft.com/office/word/2023/wordml/word16du" xmlns:w16sdtdh="http://schemas.microsoft.com/office/word/2020/wordml/sdtdatahash" xmlns:w16se="http://schemas.microsoft.com/office/word/2015/wordml/symex" xmlns:wpg="http://schemas.microsoft.com/office/word/2010/wordprocessingGroup" xmlns:wpi="http://schemas.microsoft.com/office/word/2010/wordprocessingInk" xmlns:wne="http://schemas.microsoft.com/office/word/2006/wordml" xmlns:wps="http://schemas.microsoft.com/office/word/2010/wordprocessingShape" mc:Ignorable="w14 w15 w16se w16cid w16 w16cex w16sdtdh w16du wp14">
   <w:body>
     <w:p>
       <w:pPr>
@@ -10707,7 +10707,7 @@
 </file>
 
 <file path=word/endnotes.xml><?xml version="1.0" encoding="utf-8"?>
-<w:endnotes xmlns:wpc="http://schemas.microsoft.com/office/word/2010/wordprocessingCanvas" xmlns:cx="http://schemas.microsoft.com/office/drawing/2014/chartex" xmlns:cx1="http://schemas.microsoft.com/office/drawing/2015/9/8/chartex" xmlns:cx2="http://schemas.microsoft.com/office/drawing/2015/10/21/chartex" xmlns:cx3="http://schemas.microsoft.com/office/drawing/2016/5/9/chartex" xmlns:cx4="http://schemas.microsoft.com/office/drawing/2016/5/10/chartex" xmlns:cx5="http://schemas.microsoft.com/office/drawing/2016/5/11/chartex" xmlns:cx6="http://schemas.microsoft.com/office/drawing/2016/5/12/chartex" xmlns:cx7="http://schemas.microsoft.com/office/drawing/2016/5/13/chartex" xmlns:cx8="http://schemas.microsoft.com/office/drawing/2016/5/14/chartex" xmlns:mc="http://schemas.openxmlformats.org/markup-compatibility/2006" xmlns:aink="http://schemas.microsoft.com/office/drawing/2016/ink" xmlns:am3d="http://schemas.microsoft.com/office/drawing/2017/model3d" xmlns:o="urn:schemas-microsoft-com:office:office" xmlns:oel="http://schemas.microsoft.com/office/2019/extlst" xmlns:r="http://schemas.openxmlformats.org/officeDocument/2006/relationships" xmlns:m="http://schemas.openxmlformats.org/officeDocument/2006/math" xmlns:v="urn:schemas-microsoft-com:vml" xmlns:wp14="http://schemas.microsoft.com/office/word/2010/wordprocessingDrawing" xmlns:wp="http://schemas.openxmlformats.org/drawingml/2006/wordprocessingDrawing" xmlns:w10="urn:schemas-microsoft-com:office:word" xmlns:w="http://schemas.openxmlformats.org/wordprocessingml/2006/main" xmlns:w14="http://schemas.microsoft.com/office/word/2010/wordml" xmlns:w15="http://schemas.microsoft.com/office/word/2012/wordml" xmlns:w16cex="http://schemas.microsoft.com/office/word/2018/wordml/cex" xmlns:w16cid="http://schemas.microsoft.com/office/word/2016/wordml/cid" xmlns:w16="http://schemas.microsoft.com/office/word/2018/wordml" xmlns:w16sdtdh="http://schemas.microsoft.com/office/word/2020/wordml/sdtdatahash" xmlns:w16se="http://schemas.microsoft.com/office/word/2015/wordml/symex" xmlns:wpg="http://schemas.microsoft.com/office/word/2010/wordprocessingGroup" xmlns:wpi="http://schemas.microsoft.com/office/word/2010/wordprocessingInk" xmlns:wne="http://schemas.microsoft.com/office/word/2006/wordml" xmlns:wps="http://schemas.microsoft.com/office/word/2010/wordprocessingShape" mc:Ignorable="w14 w15 w16se w16cid w16 w16cex w16sdtdh wp14">
+<w:endnotes xmlns:wpc="http://schemas.microsoft.com/office/word/2010/wordprocessingCanvas" xmlns:cx="http://schemas.microsoft.com/office/drawing/2014/chartex" xmlns:cx1="http://schemas.microsoft.com/office/drawing/2015/9/8/chartex" xmlns:cx2="http://schemas.microsoft.com/office/drawing/2015/10/21/chartex" xmlns:cx3="http://schemas.microsoft.com/office/drawing/2016/5/9/chartex" xmlns:cx4="http://schemas.microsoft.com/office/drawing/2016/5/10/chartex" xmlns:cx5="http://schemas.microsoft.com/office/drawing/2016/5/11/chartex" xmlns:cx6="http://schemas.microsoft.com/office/drawing/2016/5/12/chartex" xmlns:cx7="http://schemas.microsoft.com/office/drawing/2016/5/13/chartex" xmlns:cx8="http://schemas.microsoft.com/office/drawing/2016/5/14/chartex" xmlns:mc="http://schemas.openxmlformats.org/markup-compatibility/2006" xmlns:aink="http://schemas.microsoft.com/office/drawing/2016/ink" xmlns:am3d="http://schemas.microsoft.com/office/drawing/2017/model3d" xmlns:o="urn:schemas-microsoft-com:office:office" xmlns:oel="http://schemas.microsoft.com/office/2019/extlst" xmlns:r="http://schemas.openxmlformats.org/officeDocument/2006/relationships" xmlns:m="http://schemas.openxmlformats.org/officeDocument/2006/math" xmlns:v="urn:schemas-microsoft-com:vml" xmlns:wp14="http://schemas.microsoft.com/office/word/2010/wordprocessingDrawing" xmlns:wp="http://schemas.openxmlformats.org/drawingml/2006/wordprocessingDrawing" xmlns:w10="urn:schemas-microsoft-com:office:word" xmlns:w="http://schemas.openxmlformats.org/wordprocessingml/2006/main" xmlns:w14="http://schemas.microsoft.com/office/word/2010/wordml" xmlns:w15="http://schemas.microsoft.com/office/word/2012/wordml" xmlns:w16cex="http://schemas.microsoft.com/office/word/2018/wordml/cex" xmlns:w16cid="http://schemas.microsoft.com/office/word/2016/wordml/cid" xmlns:w16="http://schemas.microsoft.com/office/word/2018/wordml" xmlns:w16du="http://schemas.microsoft.com/office/word/2023/wordml/word16du" xmlns:w16sdtdh="http://schemas.microsoft.com/office/word/2020/wordml/sdtdatahash" xmlns:w16se="http://schemas.microsoft.com/office/word/2015/wordml/symex" xmlns:wpg="http://schemas.microsoft.com/office/word/2010/wordprocessingGroup" xmlns:wpi="http://schemas.microsoft.com/office/word/2010/wordprocessingInk" xmlns:wne="http://schemas.microsoft.com/office/word/2006/wordml" xmlns:wps="http://schemas.microsoft.com/office/word/2010/wordprocessingShape" mc:Ignorable="w14 w15 w16se w16cid w16 w16cex w16sdtdh w16du wp14">
   <w:endnote w:type="separator" w:id="-1">
     <w:p>
       <w:pPr>
@@ -10746,7 +10746,7 @@
 </file>
 
 <file path=word/footer1.xml><?xml version="1.0" encoding="utf-8"?>
-<w:ftr xmlns:wpc="http://schemas.microsoft.com/office/word/2010/wordprocessingCanvas" xmlns:cx="http://schemas.microsoft.com/office/drawing/2014/chartex" xmlns:cx1="http://schemas.microsoft.com/office/drawing/2015/9/8/chartex" xmlns:cx2="http://schemas.microsoft.com/office/drawing/2015/10/21/chartex" xmlns:cx3="http://schemas.microsoft.com/office/drawing/2016/5/9/chartex" xmlns:cx4="http://schemas.microsoft.com/office/drawing/2016/5/10/chartex" xmlns:cx5="http://schemas.microsoft.com/office/drawing/2016/5/11/chartex" xmlns:cx6="http://schemas.microsoft.com/office/drawing/2016/5/12/chartex" xmlns:cx7="http://schemas.microsoft.com/office/drawing/2016/5/13/chartex" xmlns:cx8="http://schemas.microsoft.com/office/drawing/2016/5/14/chartex" xmlns:mc="http://schemas.openxmlformats.org/markup-compatibility/2006" xmlns:aink="http://schemas.microsoft.com/office/drawing/2016/ink" xmlns:am3d="http://schemas.microsoft.com/office/drawing/2017/model3d" xmlns:o="urn:schemas-microsoft-com:office:office" xmlns:oel="http://schemas.microsoft.com/office/2019/extlst" xmlns:r="http://schemas.openxmlformats.org/officeDocument/2006/relationships" xmlns:m="http://schemas.openxmlformats.org/officeDocument/2006/math" xmlns:v="urn:schemas-microsoft-com:vml" xmlns:wp14="http://schemas.microsoft.com/office/word/2010/wordprocessingDrawing" xmlns:wp="http://schemas.openxmlformats.org/drawingml/2006/wordprocessingDrawing" xmlns:w10="urn:schemas-microsoft-com:office:word" xmlns:w="http://schemas.openxmlformats.org/wordprocessingml/2006/main" xmlns:w14="http://schemas.microsoft.com/office/word/2010/wordml" xmlns:w15="http://schemas.microsoft.com/office/word/2012/wordml" xmlns:w16cex="http://schemas.microsoft.com/office/word/2018/wordml/cex" xmlns:w16cid="http://schemas.microsoft.com/office/word/2016/wordml/cid" xmlns:w16="http://schemas.microsoft.com/office/word/2018/wordml" xmlns:w16sdtdh="http://schemas.microsoft.com/office/word/2020/wordml/sdtdatahash" xmlns:w16se="http://schemas.microsoft.com/office/word/2015/wordml/symex" xmlns:wpg="http://schemas.microsoft.com/office/word/2010/wordprocessingGroup" xmlns:wpi="http://schemas.microsoft.com/office/word/2010/wordprocessingInk" xmlns:wne="http://schemas.microsoft.com/office/word/2006/wordml" xmlns:wps="http://schemas.microsoft.com/office/word/2010/wordprocessingShape" mc:Ignorable="w14 w15 w16se w16cid w16 w16cex w16sdtdh wp14">
+<w:ftr xmlns:wpc="http://schemas.microsoft.com/office/word/2010/wordprocessingCanvas" xmlns:cx="http://schemas.microsoft.com/office/drawing/2014/chartex" xmlns:cx1="http://schemas.microsoft.com/office/drawing/2015/9/8/chartex" xmlns:cx2="http://schemas.microsoft.com/office/drawing/2015/10/21/chartex" xmlns:cx3="http://schemas.microsoft.com/office/drawing/2016/5/9/chartex" xmlns:cx4="http://schemas.microsoft.com/office/drawing/2016/5/10/chartex" xmlns:cx5="http://schemas.microsoft.com/office/drawing/2016/5/11/chartex" xmlns:cx6="http://schemas.microsoft.com/office/drawing/2016/5/12/chartex" xmlns:cx7="http://schemas.microsoft.com/office/drawing/2016/5/13/chartex" xmlns:cx8="http://schemas.microsoft.com/office/drawing/2016/5/14/chartex" xmlns:mc="http://schemas.openxmlformats.org/markup-compatibility/2006" xmlns:aink="http://schemas.microsoft.com/office/drawing/2016/ink" xmlns:am3d="http://schemas.microsoft.com/office/drawing/2017/model3d" xmlns:o="urn:schemas-microsoft-com:office:office" xmlns:oel="http://schemas.microsoft.com/office/2019/extlst" xmlns:r="http://schemas.openxmlformats.org/officeDocument/2006/relationships" xmlns:m="http://schemas.openxmlformats.org/officeDocument/2006/math" xmlns:v="urn:schemas-microsoft-com:vml" xmlns:wp14="http://schemas.microsoft.com/office/word/2010/wordprocessingDrawing" xmlns:wp="http://schemas.openxmlformats.org/drawingml/2006/wordprocessingDrawing" xmlns:w10="urn:schemas-microsoft-com:office:word" xmlns:w="http://schemas.openxmlformats.org/wordprocessingml/2006/main" xmlns:w14="http://schemas.microsoft.com/office/word/2010/wordml" xmlns:w15="http://schemas.microsoft.com/office/word/2012/wordml" xmlns:w16cex="http://schemas.microsoft.com/office/word/2018/wordml/cex" xmlns:w16cid="http://schemas.microsoft.com/office/word/2016/wordml/cid" xmlns:w16="http://schemas.microsoft.com/office/word/2018/wordml" xmlns:w16du="http://schemas.microsoft.com/office/word/2023/wordml/word16du" xmlns:w16sdtdh="http://schemas.microsoft.com/office/word/2020/wordml/sdtdatahash" xmlns:w16se="http://schemas.microsoft.com/office/word/2015/wordml/symex" xmlns:wpg="http://schemas.microsoft.com/office/word/2010/wordprocessingGroup" xmlns:wpi="http://schemas.microsoft.com/office/word/2010/wordprocessingInk" xmlns:wne="http://schemas.microsoft.com/office/word/2006/wordml" xmlns:wps="http://schemas.microsoft.com/office/word/2010/wordprocessingShape" mc:Ignorable="w14 w15 w16se w16cid w16 w16cex w16sdtdh w16du wp14">
   <w:p>
     <w:pPr>
       <w:pStyle w:val="Bunntekst"/>
@@ -10784,7 +10784,7 @@
 </file>
 
 <file path=word/footer2.xml><?xml version="1.0" encoding="utf-8"?>
-<w:ftr xmlns:wpc="http://schemas.microsoft.com/office/word/2010/wordprocessingCanvas" xmlns:cx="http://schemas.microsoft.com/office/drawing/2014/chartex" xmlns:cx1="http://schemas.microsoft.com/office/drawing/2015/9/8/chartex" xmlns:cx2="http://schemas.microsoft.com/office/drawing/2015/10/21/chartex" xmlns:cx3="http://schemas.microsoft.com/office/drawing/2016/5/9/chartex" xmlns:cx4="http://schemas.microsoft.com/office/drawing/2016/5/10/chartex" xmlns:cx5="http://schemas.microsoft.com/office/drawing/2016/5/11/chartex" xmlns:cx6="http://schemas.microsoft.com/office/drawing/2016/5/12/chartex" xmlns:cx7="http://schemas.microsoft.com/office/drawing/2016/5/13/chartex" xmlns:cx8="http://schemas.microsoft.com/office/drawing/2016/5/14/chartex" xmlns:mc="http://schemas.openxmlformats.org/markup-compatibility/2006" xmlns:aink="http://schemas.microsoft.com/office/drawing/2016/ink" xmlns:am3d="http://schemas.microsoft.com/office/drawing/2017/model3d" xmlns:o="urn:schemas-microsoft-com:office:office" xmlns:oel="http://schemas.microsoft.com/office/2019/extlst" xmlns:r="http://schemas.openxmlformats.org/officeDocument/2006/relationships" xmlns:m="http://schemas.openxmlformats.org/officeDocument/2006/math" xmlns:v="urn:schemas-microsoft-com:vml" xmlns:wp14="http://schemas.microsoft.com/office/word/2010/wordprocessingDrawing" xmlns:wp="http://schemas.openxmlformats.org/drawingml/2006/wordprocessingDrawing" xmlns:w10="urn:schemas-microsoft-com:office:word" xmlns:w="http://schemas.openxmlformats.org/wordprocessingml/2006/main" xmlns:w14="http://schemas.microsoft.com/office/word/2010/wordml" xmlns:w15="http://schemas.microsoft.com/office/word/2012/wordml" xmlns:w16cex="http://schemas.microsoft.com/office/word/2018/wordml/cex" xmlns:w16cid="http://schemas.microsoft.com/office/word/2016/wordml/cid" xmlns:w16="http://schemas.microsoft.com/office/word/2018/wordml" xmlns:w16sdtdh="http://schemas.microsoft.com/office/word/2020/wordml/sdtdatahash" xmlns:w16se="http://schemas.microsoft.com/office/word/2015/wordml/symex" xmlns:wpg="http://schemas.microsoft.com/office/word/2010/wordprocessingGroup" xmlns:wpi="http://schemas.microsoft.com/office/word/2010/wordprocessingInk" xmlns:wne="http://schemas.microsoft.com/office/word/2006/wordml" xmlns:wps="http://schemas.microsoft.com/office/word/2010/wordprocessingShape" mc:Ignorable="w14 w15 w16se w16cid w16 w16cex w16sdtdh wp14">
+<w:ftr xmlns:wpc="http://schemas.microsoft.com/office/word/2010/wordprocessingCanvas" xmlns:cx="http://schemas.microsoft.com/office/drawing/2014/chartex" xmlns:cx1="http://schemas.microsoft.com/office/drawing/2015/9/8/chartex" xmlns:cx2="http://schemas.microsoft.com/office/drawing/2015/10/21/chartex" xmlns:cx3="http://schemas.microsoft.com/office/drawing/2016/5/9/chartex" xmlns:cx4="http://schemas.microsoft.com/office/drawing/2016/5/10/chartex" xmlns:cx5="http://schemas.microsoft.com/office/drawing/2016/5/11/chartex" xmlns:cx6="http://schemas.microsoft.com/office/drawing/2016/5/12/chartex" xmlns:cx7="http://schemas.microsoft.com/office/drawing/2016/5/13/chartex" xmlns:cx8="http://schemas.microsoft.com/office/drawing/2016/5/14/chartex" xmlns:mc="http://schemas.openxmlformats.org/markup-compatibility/2006" xmlns:aink="http://schemas.microsoft.com/office/drawing/2016/ink" xmlns:am3d="http://schemas.microsoft.com/office/drawing/2017/model3d" xmlns:o="urn:schemas-microsoft-com:office:office" xmlns:oel="http://schemas.microsoft.com/office/2019/extlst" xmlns:r="http://schemas.openxmlformats.org/officeDocument/2006/relationships" xmlns:m="http://schemas.openxmlformats.org/officeDocument/2006/math" xmlns:v="urn:schemas-microsoft-com:vml" xmlns:wp14="http://schemas.microsoft.com/office/word/2010/wordprocessingDrawing" xmlns:wp="http://schemas.openxmlformats.org/drawingml/2006/wordprocessingDrawing" xmlns:w10="urn:schemas-microsoft-com:office:word" xmlns:w="http://schemas.openxmlformats.org/wordprocessingml/2006/main" xmlns:w14="http://schemas.microsoft.com/office/word/2010/wordml" xmlns:w15="http://schemas.microsoft.com/office/word/2012/wordml" xmlns:w16cex="http://schemas.microsoft.com/office/word/2018/wordml/cex" xmlns:w16cid="http://schemas.microsoft.com/office/word/2016/wordml/cid" xmlns:w16="http://schemas.microsoft.com/office/word/2018/wordml" xmlns:w16du="http://schemas.microsoft.com/office/word/2023/wordml/word16du" xmlns:w16sdtdh="http://schemas.microsoft.com/office/word/2020/wordml/sdtdatahash" xmlns:w16se="http://schemas.microsoft.com/office/word/2015/wordml/symex" xmlns:wpg="http://schemas.microsoft.com/office/word/2010/wordprocessingGroup" xmlns:wpi="http://schemas.microsoft.com/office/word/2010/wordprocessingInk" xmlns:wne="http://schemas.microsoft.com/office/word/2006/wordml" xmlns:wps="http://schemas.microsoft.com/office/word/2010/wordprocessingShape" mc:Ignorable="w14 w15 w16se w16cid w16 w16cex w16sdtdh w16du wp14">
   <w:p>
     <w:pPr>
       <w:pStyle w:val="Bunntekst"/>
@@ -10963,7 +10963,7 @@
               <w:sz w:val="14"/>
               <w:lang w:val="sq-AL"/>
             </w:rPr>
-            <w:t>2</w:t>
+            <w:t>3</w:t>
           </w:r>
           <w:r>
             <w:rPr>
@@ -10983,7 +10983,7 @@
               <w:sz w:val="14"/>
               <w:lang w:val="sq-AL"/>
             </w:rPr>
-            <w:t>0</w:t>
+            <w:t>1</w:t>
           </w:r>
           <w:r>
             <w:rPr>
@@ -11049,7 +11049,7 @@
               <w:sz w:val="14"/>
               <w:lang w:val="en-US"/>
             </w:rPr>
-            <w:t>2024-03-08</w:t>
+            <w:t>2024-09-18</w:t>
           </w:r>
           <w:r>
             <w:rPr>
@@ -11163,7 +11163,7 @@
 </file>
 
 <file path=word/footer3.xml><?xml version="1.0" encoding="utf-8"?>
-<w:ftr xmlns:wpc="http://schemas.microsoft.com/office/word/2010/wordprocessingCanvas" xmlns:cx="http://schemas.microsoft.com/office/drawing/2014/chartex" xmlns:cx1="http://schemas.microsoft.com/office/drawing/2015/9/8/chartex" xmlns:cx2="http://schemas.microsoft.com/office/drawing/2015/10/21/chartex" xmlns:cx3="http://schemas.microsoft.com/office/drawing/2016/5/9/chartex" xmlns:cx4="http://schemas.microsoft.com/office/drawing/2016/5/10/chartex" xmlns:cx5="http://schemas.microsoft.com/office/drawing/2016/5/11/chartex" xmlns:cx6="http://schemas.microsoft.com/office/drawing/2016/5/12/chartex" xmlns:cx7="http://schemas.microsoft.com/office/drawing/2016/5/13/chartex" xmlns:cx8="http://schemas.microsoft.com/office/drawing/2016/5/14/chartex" xmlns:mc="http://schemas.openxmlformats.org/markup-compatibility/2006" xmlns:aink="http://schemas.microsoft.com/office/drawing/2016/ink" xmlns:am3d="http://schemas.microsoft.com/office/drawing/2017/model3d" xmlns:o="urn:schemas-microsoft-com:office:office" xmlns:oel="http://schemas.microsoft.com/office/2019/extlst" xmlns:r="http://schemas.openxmlformats.org/officeDocument/2006/relationships" xmlns:m="http://schemas.openxmlformats.org/officeDocument/2006/math" xmlns:v="urn:schemas-microsoft-com:vml" xmlns:wp14="http://schemas.microsoft.com/office/word/2010/wordprocessingDrawing" xmlns:wp="http://schemas.openxmlformats.org/drawingml/2006/wordprocessingDrawing" xmlns:w10="urn:schemas-microsoft-com:office:word" xmlns:w="http://schemas.openxmlformats.org/wordprocessingml/2006/main" xmlns:w14="http://schemas.microsoft.com/office/word/2010/wordml" xmlns:w15="http://schemas.microsoft.com/office/word/2012/wordml" xmlns:w16cex="http://schemas.microsoft.com/office/word/2018/wordml/cex" xmlns:w16cid="http://schemas.microsoft.com/office/word/2016/wordml/cid" xmlns:w16="http://schemas.microsoft.com/office/word/2018/wordml" xmlns:w16sdtdh="http://schemas.microsoft.com/office/word/2020/wordml/sdtdatahash" xmlns:w16se="http://schemas.microsoft.com/office/word/2015/wordml/symex" xmlns:wpg="http://schemas.microsoft.com/office/word/2010/wordprocessingGroup" xmlns:wpi="http://schemas.microsoft.com/office/word/2010/wordprocessingInk" xmlns:wne="http://schemas.microsoft.com/office/word/2006/wordml" xmlns:wps="http://schemas.microsoft.com/office/word/2010/wordprocessingShape" mc:Ignorable="w14 w15 w16se w16cid w16 w16cex w16sdtdh wp14">
+<w:ftr xmlns:wpc="http://schemas.microsoft.com/office/word/2010/wordprocessingCanvas" xmlns:cx="http://schemas.microsoft.com/office/drawing/2014/chartex" xmlns:cx1="http://schemas.microsoft.com/office/drawing/2015/9/8/chartex" xmlns:cx2="http://schemas.microsoft.com/office/drawing/2015/10/21/chartex" xmlns:cx3="http://schemas.microsoft.com/office/drawing/2016/5/9/chartex" xmlns:cx4="http://schemas.microsoft.com/office/drawing/2016/5/10/chartex" xmlns:cx5="http://schemas.microsoft.com/office/drawing/2016/5/11/chartex" xmlns:cx6="http://schemas.microsoft.com/office/drawing/2016/5/12/chartex" xmlns:cx7="http://schemas.microsoft.com/office/drawing/2016/5/13/chartex" xmlns:cx8="http://schemas.microsoft.com/office/drawing/2016/5/14/chartex" xmlns:mc="http://schemas.openxmlformats.org/markup-compatibility/2006" xmlns:aink="http://schemas.microsoft.com/office/drawing/2016/ink" xmlns:am3d="http://schemas.microsoft.com/office/drawing/2017/model3d" xmlns:o="urn:schemas-microsoft-com:office:office" xmlns:oel="http://schemas.microsoft.com/office/2019/extlst" xmlns:r="http://schemas.openxmlformats.org/officeDocument/2006/relationships" xmlns:m="http://schemas.openxmlformats.org/officeDocument/2006/math" xmlns:v="urn:schemas-microsoft-com:vml" xmlns:wp14="http://schemas.microsoft.com/office/word/2010/wordprocessingDrawing" xmlns:wp="http://schemas.openxmlformats.org/drawingml/2006/wordprocessingDrawing" xmlns:w10="urn:schemas-microsoft-com:office:word" xmlns:w="http://schemas.openxmlformats.org/wordprocessingml/2006/main" xmlns:w14="http://schemas.microsoft.com/office/word/2010/wordml" xmlns:w15="http://schemas.microsoft.com/office/word/2012/wordml" xmlns:w16cex="http://schemas.microsoft.com/office/word/2018/wordml/cex" xmlns:w16cid="http://schemas.microsoft.com/office/word/2016/wordml/cid" xmlns:w16="http://schemas.microsoft.com/office/word/2018/wordml" xmlns:w16du="http://schemas.microsoft.com/office/word/2023/wordml/word16du" xmlns:w16sdtdh="http://schemas.microsoft.com/office/word/2020/wordml/sdtdatahash" xmlns:w16se="http://schemas.microsoft.com/office/word/2015/wordml/symex" xmlns:wpg="http://schemas.microsoft.com/office/word/2010/wordprocessingGroup" xmlns:wpi="http://schemas.microsoft.com/office/word/2010/wordprocessingInk" xmlns:wne="http://schemas.microsoft.com/office/word/2006/wordml" xmlns:wps="http://schemas.microsoft.com/office/word/2010/wordprocessingShape" mc:Ignorable="w14 w15 w16se w16cid w16 w16cex w16sdtdh w16du wp14">
   <w:p>
     <w:pPr>
       <w:rPr>
@@ -11397,7 +11397,7 @@
 </file>
 
 <file path=word/footnotes.xml><?xml version="1.0" encoding="utf-8"?>
-<w:footnotes xmlns:wpc="http://schemas.microsoft.com/office/word/2010/wordprocessingCanvas" xmlns:cx="http://schemas.microsoft.com/office/drawing/2014/chartex" xmlns:cx1="http://schemas.microsoft.com/office/drawing/2015/9/8/chartex" xmlns:cx2="http://schemas.microsoft.com/office/drawing/2015/10/21/chartex" xmlns:cx3="http://schemas.microsoft.com/office/drawing/2016/5/9/chartex" xmlns:cx4="http://schemas.microsoft.com/office/drawing/2016/5/10/chartex" xmlns:cx5="http://schemas.microsoft.com/office/drawing/2016/5/11/chartex" xmlns:cx6="http://schemas.microsoft.com/office/drawing/2016/5/12/chartex" xmlns:cx7="http://schemas.microsoft.com/office/drawing/2016/5/13/chartex" xmlns:cx8="http://schemas.microsoft.com/office/drawing/2016/5/14/chartex" xmlns:mc="http://schemas.openxmlformats.org/markup-compatibility/2006" xmlns:aink="http://schemas.microsoft.com/office/drawing/2016/ink" xmlns:am3d="http://schemas.microsoft.com/office/drawing/2017/model3d" xmlns:o="urn:schemas-microsoft-com:office:office" xmlns:oel="http://schemas.microsoft.com/office/2019/extlst" xmlns:r="http://schemas.openxmlformats.org/officeDocument/2006/relationships" xmlns:m="http://schemas.openxmlformats.org/officeDocument/2006/math" xmlns:v="urn:schemas-microsoft-com:vml" xmlns:wp14="http://schemas.microsoft.com/office/word/2010/wordprocessingDrawing" xmlns:wp="http://schemas.openxmlformats.org/drawingml/2006/wordprocessingDrawing" xmlns:w10="urn:schemas-microsoft-com:office:word" xmlns:w="http://schemas.openxmlformats.org/wordprocessingml/2006/main" xmlns:w14="http://schemas.microsoft.com/office/word/2010/wordml" xmlns:w15="http://schemas.microsoft.com/office/word/2012/wordml" xmlns:w16cex="http://schemas.microsoft.com/office/word/2018/wordml/cex" xmlns:w16cid="http://schemas.microsoft.com/office/word/2016/wordml/cid" xmlns:w16="http://schemas.microsoft.com/office/word/2018/wordml" xmlns:w16sdtdh="http://schemas.microsoft.com/office/word/2020/wordml/sdtdatahash" xmlns:w16se="http://schemas.microsoft.com/office/word/2015/wordml/symex" xmlns:wpg="http://schemas.microsoft.com/office/word/2010/wordprocessingGroup" xmlns:wpi="http://schemas.microsoft.com/office/word/2010/wordprocessingInk" xmlns:wne="http://schemas.microsoft.com/office/word/2006/wordml" xmlns:wps="http://schemas.microsoft.com/office/word/2010/wordprocessingShape" mc:Ignorable="w14 w15 w16se w16cid w16 w16cex w16sdtdh wp14">
+<w:footnotes xmlns:wpc="http://schemas.microsoft.com/office/word/2010/wordprocessingCanvas" xmlns:cx="http://schemas.microsoft.com/office/drawing/2014/chartex" xmlns:cx1="http://schemas.microsoft.com/office/drawing/2015/9/8/chartex" xmlns:cx2="http://schemas.microsoft.com/office/drawing/2015/10/21/chartex" xmlns:cx3="http://schemas.microsoft.com/office/drawing/2016/5/9/chartex" xmlns:cx4="http://schemas.microsoft.com/office/drawing/2016/5/10/chartex" xmlns:cx5="http://schemas.microsoft.com/office/drawing/2016/5/11/chartex" xmlns:cx6="http://schemas.microsoft.com/office/drawing/2016/5/12/chartex" xmlns:cx7="http://schemas.microsoft.com/office/drawing/2016/5/13/chartex" xmlns:cx8="http://schemas.microsoft.com/office/drawing/2016/5/14/chartex" xmlns:mc="http://schemas.openxmlformats.org/markup-compatibility/2006" xmlns:aink="http://schemas.microsoft.com/office/drawing/2016/ink" xmlns:am3d="http://schemas.microsoft.com/office/drawing/2017/model3d" xmlns:o="urn:schemas-microsoft-com:office:office" xmlns:oel="http://schemas.microsoft.com/office/2019/extlst" xmlns:r="http://schemas.openxmlformats.org/officeDocument/2006/relationships" xmlns:m="http://schemas.openxmlformats.org/officeDocument/2006/math" xmlns:v="urn:schemas-microsoft-com:vml" xmlns:wp14="http://schemas.microsoft.com/office/word/2010/wordprocessingDrawing" xmlns:wp="http://schemas.openxmlformats.org/drawingml/2006/wordprocessingDrawing" xmlns:w10="urn:schemas-microsoft-com:office:word" xmlns:w="http://schemas.openxmlformats.org/wordprocessingml/2006/main" xmlns:w14="http://schemas.microsoft.com/office/word/2010/wordml" xmlns:w15="http://schemas.microsoft.com/office/word/2012/wordml" xmlns:w16cex="http://schemas.microsoft.com/office/word/2018/wordml/cex" xmlns:w16cid="http://schemas.microsoft.com/office/word/2016/wordml/cid" xmlns:w16="http://schemas.microsoft.com/office/word/2018/wordml" xmlns:w16du="http://schemas.microsoft.com/office/word/2023/wordml/word16du" xmlns:w16sdtdh="http://schemas.microsoft.com/office/word/2020/wordml/sdtdatahash" xmlns:w16se="http://schemas.microsoft.com/office/word/2015/wordml/symex" xmlns:wpg="http://schemas.microsoft.com/office/word/2010/wordprocessingGroup" xmlns:wpi="http://schemas.microsoft.com/office/word/2010/wordprocessingInk" xmlns:wne="http://schemas.microsoft.com/office/word/2006/wordml" xmlns:wps="http://schemas.microsoft.com/office/word/2010/wordprocessingShape" mc:Ignorable="w14 w15 w16se w16cid w16 w16cex w16sdtdh w16du wp14">
   <w:footnote w:type="separator" w:id="-1">
     <w:p>
       <w:pPr>
@@ -11436,7 +11436,7 @@
 </file>
 
 <file path=word/header1.xml><?xml version="1.0" encoding="utf-8"?>
-<w:hdr xmlns:wpc="http://schemas.microsoft.com/office/word/2010/wordprocessingCanvas" xmlns:cx="http://schemas.microsoft.com/office/drawing/2014/chartex" xmlns:cx1="http://schemas.microsoft.com/office/drawing/2015/9/8/chartex" xmlns:cx2="http://schemas.microsoft.com/office/drawing/2015/10/21/chartex" xmlns:cx3="http://schemas.microsoft.com/office/drawing/2016/5/9/chartex" xmlns:cx4="http://schemas.microsoft.com/office/drawing/2016/5/10/chartex" xmlns:cx5="http://schemas.microsoft.com/office/drawing/2016/5/11/chartex" xmlns:cx6="http://schemas.microsoft.com/office/drawing/2016/5/12/chartex" xmlns:cx7="http://schemas.microsoft.com/office/drawing/2016/5/13/chartex" xmlns:cx8="http://schemas.microsoft.com/office/drawing/2016/5/14/chartex" xmlns:mc="http://schemas.openxmlformats.org/markup-compatibility/2006" xmlns:aink="http://schemas.microsoft.com/office/drawing/2016/ink" xmlns:am3d="http://schemas.microsoft.com/office/drawing/2017/model3d" xmlns:o="urn:schemas-microsoft-com:office:office" xmlns:oel="http://schemas.microsoft.com/office/2019/extlst" xmlns:r="http://schemas.openxmlformats.org/officeDocument/2006/relationships" xmlns:m="http://schemas.openxmlformats.org/officeDocument/2006/math" xmlns:v="urn:schemas-microsoft-com:vml" xmlns:wp14="http://schemas.microsoft.com/office/word/2010/wordprocessingDrawing" xmlns:wp="http://schemas.openxmlformats.org/drawingml/2006/wordprocessingDrawing" xmlns:w10="urn:schemas-microsoft-com:office:word" xmlns:w="http://schemas.openxmlformats.org/wordprocessingml/2006/main" xmlns:w14="http://schemas.microsoft.com/office/word/2010/wordml" xmlns:w15="http://schemas.microsoft.com/office/word/2012/wordml" xmlns:w16cex="http://schemas.microsoft.com/office/word/2018/wordml/cex" xmlns:w16cid="http://schemas.microsoft.com/office/word/2016/wordml/cid" xmlns:w16="http://schemas.microsoft.com/office/word/2018/wordml" xmlns:w16sdtdh="http://schemas.microsoft.com/office/word/2020/wordml/sdtdatahash" xmlns:w16se="http://schemas.microsoft.com/office/word/2015/wordml/symex" xmlns:wpg="http://schemas.microsoft.com/office/word/2010/wordprocessingGroup" xmlns:wpi="http://schemas.microsoft.com/office/word/2010/wordprocessingInk" xmlns:wne="http://schemas.microsoft.com/office/word/2006/wordml" xmlns:wps="http://schemas.microsoft.com/office/word/2010/wordprocessingShape" mc:Ignorable="w14 w15 w16se w16cid w16 w16cex w16sdtdh wp14">
+<w:hdr xmlns:wpc="http://schemas.microsoft.com/office/word/2010/wordprocessingCanvas" xmlns:cx="http://schemas.microsoft.com/office/drawing/2014/chartex" xmlns:cx1="http://schemas.microsoft.com/office/drawing/2015/9/8/chartex" xmlns:cx2="http://schemas.microsoft.com/office/drawing/2015/10/21/chartex" xmlns:cx3="http://schemas.microsoft.com/office/drawing/2016/5/9/chartex" xmlns:cx4="http://schemas.microsoft.com/office/drawing/2016/5/10/chartex" xmlns:cx5="http://schemas.microsoft.com/office/drawing/2016/5/11/chartex" xmlns:cx6="http://schemas.microsoft.com/office/drawing/2016/5/12/chartex" xmlns:cx7="http://schemas.microsoft.com/office/drawing/2016/5/13/chartex" xmlns:cx8="http://schemas.microsoft.com/office/drawing/2016/5/14/chartex" xmlns:mc="http://schemas.openxmlformats.org/markup-compatibility/2006" xmlns:aink="http://schemas.microsoft.com/office/drawing/2016/ink" xmlns:am3d="http://schemas.microsoft.com/office/drawing/2017/model3d" xmlns:o="urn:schemas-microsoft-com:office:office" xmlns:oel="http://schemas.microsoft.com/office/2019/extlst" xmlns:r="http://schemas.openxmlformats.org/officeDocument/2006/relationships" xmlns:m="http://schemas.openxmlformats.org/officeDocument/2006/math" xmlns:v="urn:schemas-microsoft-com:vml" xmlns:wp14="http://schemas.microsoft.com/office/word/2010/wordprocessingDrawing" xmlns:wp="http://schemas.openxmlformats.org/drawingml/2006/wordprocessingDrawing" xmlns:w10="urn:schemas-microsoft-com:office:word" xmlns:w="http://schemas.openxmlformats.org/wordprocessingml/2006/main" xmlns:w14="http://schemas.microsoft.com/office/word/2010/wordml" xmlns:w15="http://schemas.microsoft.com/office/word/2012/wordml" xmlns:w16cex="http://schemas.microsoft.com/office/word/2018/wordml/cex" xmlns:w16cid="http://schemas.microsoft.com/office/word/2016/wordml/cid" xmlns:w16="http://schemas.microsoft.com/office/word/2018/wordml" xmlns:w16du="http://schemas.microsoft.com/office/word/2023/wordml/word16du" xmlns:w16sdtdh="http://schemas.microsoft.com/office/word/2020/wordml/sdtdatahash" xmlns:w16se="http://schemas.microsoft.com/office/word/2015/wordml/symex" xmlns:wpg="http://schemas.microsoft.com/office/word/2010/wordprocessingGroup" xmlns:wpi="http://schemas.microsoft.com/office/word/2010/wordprocessingInk" xmlns:wne="http://schemas.microsoft.com/office/word/2006/wordml" xmlns:wps="http://schemas.microsoft.com/office/word/2010/wordprocessingShape" mc:Ignorable="w14 w15 w16se w16cid w16 w16cex w16sdtdh w16du wp14">
   <w:p>
     <w:pPr>
       <w:pStyle w:val="Topptekst"/>
@@ -11481,7 +11481,7 @@
 </file>
 
 <file path=word/header2.xml><?xml version="1.0" encoding="utf-8"?>
-<w:hdr xmlns:wpc="http://schemas.microsoft.com/office/word/2010/wordprocessingCanvas" xmlns:cx="http://schemas.microsoft.com/office/drawing/2014/chartex" xmlns:cx1="http://schemas.microsoft.com/office/drawing/2015/9/8/chartex" xmlns:cx2="http://schemas.microsoft.com/office/drawing/2015/10/21/chartex" xmlns:cx3="http://schemas.microsoft.com/office/drawing/2016/5/9/chartex" xmlns:cx4="http://schemas.microsoft.com/office/drawing/2016/5/10/chartex" xmlns:cx5="http://schemas.microsoft.com/office/drawing/2016/5/11/chartex" xmlns:cx6="http://schemas.microsoft.com/office/drawing/2016/5/12/chartex" xmlns:cx7="http://schemas.microsoft.com/office/drawing/2016/5/13/chartex" xmlns:cx8="http://schemas.microsoft.com/office/drawing/2016/5/14/chartex" xmlns:mc="http://schemas.openxmlformats.org/markup-compatibility/2006" xmlns:aink="http://schemas.microsoft.com/office/drawing/2016/ink" xmlns:am3d="http://schemas.microsoft.com/office/drawing/2017/model3d" xmlns:o="urn:schemas-microsoft-com:office:office" xmlns:oel="http://schemas.microsoft.com/office/2019/extlst" xmlns:r="http://schemas.openxmlformats.org/officeDocument/2006/relationships" xmlns:m="http://schemas.openxmlformats.org/officeDocument/2006/math" xmlns:v="urn:schemas-microsoft-com:vml" xmlns:wp14="http://schemas.microsoft.com/office/word/2010/wordprocessingDrawing" xmlns:wp="http://schemas.openxmlformats.org/drawingml/2006/wordprocessingDrawing" xmlns:w10="urn:schemas-microsoft-com:office:word" xmlns:w="http://schemas.openxmlformats.org/wordprocessingml/2006/main" xmlns:w14="http://schemas.microsoft.com/office/word/2010/wordml" xmlns:w15="http://schemas.microsoft.com/office/word/2012/wordml" xmlns:w16cex="http://schemas.microsoft.com/office/word/2018/wordml/cex" xmlns:w16cid="http://schemas.microsoft.com/office/word/2016/wordml/cid" xmlns:w16="http://schemas.microsoft.com/office/word/2018/wordml" xmlns:w16sdtdh="http://schemas.microsoft.com/office/word/2020/wordml/sdtdatahash" xmlns:w16se="http://schemas.microsoft.com/office/word/2015/wordml/symex" xmlns:wpg="http://schemas.microsoft.com/office/word/2010/wordprocessingGroup" xmlns:wpi="http://schemas.microsoft.com/office/word/2010/wordprocessingInk" xmlns:wne="http://schemas.microsoft.com/office/word/2006/wordml" xmlns:wps="http://schemas.microsoft.com/office/word/2010/wordprocessingShape" mc:Ignorable="w14 w15 w16se w16cid w16 w16cex w16sdtdh wp14">
+<w:hdr xmlns:wpc="http://schemas.microsoft.com/office/word/2010/wordprocessingCanvas" xmlns:cx="http://schemas.microsoft.com/office/drawing/2014/chartex" xmlns:cx1="http://schemas.microsoft.com/office/drawing/2015/9/8/chartex" xmlns:cx2="http://schemas.microsoft.com/office/drawing/2015/10/21/chartex" xmlns:cx3="http://schemas.microsoft.com/office/drawing/2016/5/9/chartex" xmlns:cx4="http://schemas.microsoft.com/office/drawing/2016/5/10/chartex" xmlns:cx5="http://schemas.microsoft.com/office/drawing/2016/5/11/chartex" xmlns:cx6="http://schemas.microsoft.com/office/drawing/2016/5/12/chartex" xmlns:cx7="http://schemas.microsoft.com/office/drawing/2016/5/13/chartex" xmlns:cx8="http://schemas.microsoft.com/office/drawing/2016/5/14/chartex" xmlns:mc="http://schemas.openxmlformats.org/markup-compatibility/2006" xmlns:aink="http://schemas.microsoft.com/office/drawing/2016/ink" xmlns:am3d="http://schemas.microsoft.com/office/drawing/2017/model3d" xmlns:o="urn:schemas-microsoft-com:office:office" xmlns:oel="http://schemas.microsoft.com/office/2019/extlst" xmlns:r="http://schemas.openxmlformats.org/officeDocument/2006/relationships" xmlns:m="http://schemas.openxmlformats.org/officeDocument/2006/math" xmlns:v="urn:schemas-microsoft-com:vml" xmlns:wp14="http://schemas.microsoft.com/office/word/2010/wordprocessingDrawing" xmlns:wp="http://schemas.openxmlformats.org/drawingml/2006/wordprocessingDrawing" xmlns:w10="urn:schemas-microsoft-com:office:word" xmlns:w="http://schemas.openxmlformats.org/wordprocessingml/2006/main" xmlns:w14="http://schemas.microsoft.com/office/word/2010/wordml" xmlns:w15="http://schemas.microsoft.com/office/word/2012/wordml" xmlns:w16cex="http://schemas.microsoft.com/office/word/2018/wordml/cex" xmlns:w16cid="http://schemas.microsoft.com/office/word/2016/wordml/cid" xmlns:w16="http://schemas.microsoft.com/office/word/2018/wordml" xmlns:w16du="http://schemas.microsoft.com/office/word/2023/wordml/word16du" xmlns:w16sdtdh="http://schemas.microsoft.com/office/word/2020/wordml/sdtdatahash" xmlns:w16se="http://schemas.microsoft.com/office/word/2015/wordml/symex" xmlns:wpg="http://schemas.microsoft.com/office/word/2010/wordprocessingGroup" xmlns:wpi="http://schemas.microsoft.com/office/word/2010/wordprocessingInk" xmlns:wne="http://schemas.microsoft.com/office/word/2006/wordml" xmlns:wps="http://schemas.microsoft.com/office/word/2010/wordprocessingShape" mc:Ignorable="w14 w15 w16se w16cid w16 w16cex w16sdtdh w16du wp14">
   <w:p>
     <w:pPr>
       <w:pStyle w:val="Topptekst"/>
@@ -11548,7 +11548,7 @@
 </file>
 
 <file path=word/header3.xml><?xml version="1.0" encoding="utf-8"?>
-<w:hdr xmlns:wpc="http://schemas.microsoft.com/office/word/2010/wordprocessingCanvas" xmlns:cx="http://schemas.microsoft.com/office/drawing/2014/chartex" xmlns:cx1="http://schemas.microsoft.com/office/drawing/2015/9/8/chartex" xmlns:cx2="http://schemas.microsoft.com/office/drawing/2015/10/21/chartex" xmlns:cx3="http://schemas.microsoft.com/office/drawing/2016/5/9/chartex" xmlns:cx4="http://schemas.microsoft.com/office/drawing/2016/5/10/chartex" xmlns:cx5="http://schemas.microsoft.com/office/drawing/2016/5/11/chartex" xmlns:cx6="http://schemas.microsoft.com/office/drawing/2016/5/12/chartex" xmlns:cx7="http://schemas.microsoft.com/office/drawing/2016/5/13/chartex" xmlns:cx8="http://schemas.microsoft.com/office/drawing/2016/5/14/chartex" xmlns:mc="http://schemas.openxmlformats.org/markup-compatibility/2006" xmlns:aink="http://schemas.microsoft.com/office/drawing/2016/ink" xmlns:am3d="http://schemas.microsoft.com/office/drawing/2017/model3d" xmlns:o="urn:schemas-microsoft-com:office:office" xmlns:oel="http://schemas.microsoft.com/office/2019/extlst" xmlns:r="http://schemas.openxmlformats.org/officeDocument/2006/relationships" xmlns:m="http://schemas.openxmlformats.org/officeDocument/2006/math" xmlns:v="urn:schemas-microsoft-com:vml" xmlns:wp14="http://schemas.microsoft.com/office/word/2010/wordprocessingDrawing" xmlns:wp="http://schemas.openxmlformats.org/drawingml/2006/wordprocessingDrawing" xmlns:w10="urn:schemas-microsoft-com:office:word" xmlns:w="http://schemas.openxmlformats.org/wordprocessingml/2006/main" xmlns:w14="http://schemas.microsoft.com/office/word/2010/wordml" xmlns:w15="http://schemas.microsoft.com/office/word/2012/wordml" xmlns:w16cex="http://schemas.microsoft.com/office/word/2018/wordml/cex" xmlns:w16cid="http://schemas.microsoft.com/office/word/2016/wordml/cid" xmlns:w16="http://schemas.microsoft.com/office/word/2018/wordml" xmlns:w16sdtdh="http://schemas.microsoft.com/office/word/2020/wordml/sdtdatahash" xmlns:w16se="http://schemas.microsoft.com/office/word/2015/wordml/symex" xmlns:wpg="http://schemas.microsoft.com/office/word/2010/wordprocessingGroup" xmlns:wpi="http://schemas.microsoft.com/office/word/2010/wordprocessingInk" xmlns:wne="http://schemas.microsoft.com/office/word/2006/wordml" xmlns:wps="http://schemas.microsoft.com/office/word/2010/wordprocessingShape" mc:Ignorable="w14 w15 w16se w16cid w16 w16cex w16sdtdh wp14">
+<w:hdr xmlns:wpc="http://schemas.microsoft.com/office/word/2010/wordprocessingCanvas" xmlns:cx="http://schemas.microsoft.com/office/drawing/2014/chartex" xmlns:cx1="http://schemas.microsoft.com/office/drawing/2015/9/8/chartex" xmlns:cx2="http://schemas.microsoft.com/office/drawing/2015/10/21/chartex" xmlns:cx3="http://schemas.microsoft.com/office/drawing/2016/5/9/chartex" xmlns:cx4="http://schemas.microsoft.com/office/drawing/2016/5/10/chartex" xmlns:cx5="http://schemas.microsoft.com/office/drawing/2016/5/11/chartex" xmlns:cx6="http://schemas.microsoft.com/office/drawing/2016/5/12/chartex" xmlns:cx7="http://schemas.microsoft.com/office/drawing/2016/5/13/chartex" xmlns:cx8="http://schemas.microsoft.com/office/drawing/2016/5/14/chartex" xmlns:mc="http://schemas.openxmlformats.org/markup-compatibility/2006" xmlns:aink="http://schemas.microsoft.com/office/drawing/2016/ink" xmlns:am3d="http://schemas.microsoft.com/office/drawing/2017/model3d" xmlns:o="urn:schemas-microsoft-com:office:office" xmlns:oel="http://schemas.microsoft.com/office/2019/extlst" xmlns:r="http://schemas.openxmlformats.org/officeDocument/2006/relationships" xmlns:m="http://schemas.openxmlformats.org/officeDocument/2006/math" xmlns:v="urn:schemas-microsoft-com:vml" xmlns:wp14="http://schemas.microsoft.com/office/word/2010/wordprocessingDrawing" xmlns:wp="http://schemas.openxmlformats.org/drawingml/2006/wordprocessingDrawing" xmlns:w10="urn:schemas-microsoft-com:office:word" xmlns:w="http://schemas.openxmlformats.org/wordprocessingml/2006/main" xmlns:w14="http://schemas.microsoft.com/office/word/2010/wordml" xmlns:w15="http://schemas.microsoft.com/office/word/2012/wordml" xmlns:w16cex="http://schemas.microsoft.com/office/word/2018/wordml/cex" xmlns:w16cid="http://schemas.microsoft.com/office/word/2016/wordml/cid" xmlns:w16="http://schemas.microsoft.com/office/word/2018/wordml" xmlns:w16du="http://schemas.microsoft.com/office/word/2023/wordml/word16du" xmlns:w16sdtdh="http://schemas.microsoft.com/office/word/2020/wordml/sdtdatahash" xmlns:w16se="http://schemas.microsoft.com/office/word/2015/wordml/symex" xmlns:wpg="http://schemas.microsoft.com/office/word/2010/wordprocessingGroup" xmlns:wpi="http://schemas.microsoft.com/office/word/2010/wordprocessingInk" xmlns:wne="http://schemas.microsoft.com/office/word/2006/wordml" xmlns:wps="http://schemas.microsoft.com/office/word/2010/wordprocessingShape" mc:Ignorable="w14 w15 w16se w16cid w16 w16cex w16sdtdh w16du wp14">
   <w:p>
     <w:pPr>
       <w:pStyle w:val="Topptekst"/>
@@ -11616,7 +11616,7 @@
 </file>
 
 <file path=word/numbering.xml><?xml version="1.0" encoding="utf-8"?>
-<w:numbering xmlns:wpc="http://schemas.microsoft.com/office/word/2010/wordprocessingCanvas" xmlns:cx="http://schemas.microsoft.com/office/drawing/2014/chartex" xmlns:cx1="http://schemas.microsoft.com/office/drawing/2015/9/8/chartex" xmlns:cx2="http://schemas.microsoft.com/office/drawing/2015/10/21/chartex" xmlns:cx3="http://schemas.microsoft.com/office/drawing/2016/5/9/chartex" xmlns:cx4="http://schemas.microsoft.com/office/drawing/2016/5/10/chartex" xmlns:cx5="http://schemas.microsoft.com/office/drawing/2016/5/11/chartex" xmlns:cx6="http://schemas.microsoft.com/office/drawing/2016/5/12/chartex" xmlns:cx7="http://schemas.microsoft.com/office/drawing/2016/5/13/chartex" xmlns:cx8="http://schemas.microsoft.com/office/drawing/2016/5/14/chartex" xmlns:mc="http://schemas.openxmlformats.org/markup-compatibility/2006" xmlns:aink="http://schemas.microsoft.com/office/drawing/2016/ink" xmlns:am3d="http://schemas.microsoft.com/office/drawing/2017/model3d" xmlns:o="urn:schemas-microsoft-com:office:office" xmlns:oel="http://schemas.microsoft.com/office/2019/extlst" xmlns:r="http://schemas.openxmlformats.org/officeDocument/2006/relationships" xmlns:m="http://schemas.openxmlformats.org/officeDocument/2006/math" xmlns:v="urn:schemas-microsoft-com:vml" xmlns:wp14="http://schemas.microsoft.com/office/word/2010/wordprocessingDrawing" xmlns:wp="http://schemas.openxmlformats.org/drawingml/2006/wordprocessingDrawing" xmlns:w10="urn:schemas-microsoft-com:office:word" xmlns:w="http://schemas.openxmlformats.org/wordprocessingml/2006/main" xmlns:w14="http://schemas.microsoft.com/office/word/2010/wordml" xmlns:w15="http://schemas.microsoft.com/office/word/2012/wordml" xmlns:w16cex="http://schemas.microsoft.com/office/word/2018/wordml/cex" xmlns:w16cid="http://schemas.microsoft.com/office/word/2016/wordml/cid" xmlns:w16="http://schemas.microsoft.com/office/word/2018/wordml" xmlns:w16sdtdh="http://schemas.microsoft.com/office/word/2020/wordml/sdtdatahash" xmlns:w16se="http://schemas.microsoft.com/office/word/2015/wordml/symex" xmlns:wpg="http://schemas.microsoft.com/office/word/2010/wordprocessingGroup" xmlns:wpi="http://schemas.microsoft.com/office/word/2010/wordprocessingInk" xmlns:wne="http://schemas.microsoft.com/office/word/2006/wordml" xmlns:wps="http://schemas.microsoft.com/office/word/2010/wordprocessingShape" mc:Ignorable="w14 w15 w16se w16cid w16 w16cex w16sdtdh wp14">
+<w:numbering xmlns:wpc="http://schemas.microsoft.com/office/word/2010/wordprocessingCanvas" xmlns:cx="http://schemas.microsoft.com/office/drawing/2014/chartex" xmlns:cx1="http://schemas.microsoft.com/office/drawing/2015/9/8/chartex" xmlns:cx2="http://schemas.microsoft.com/office/drawing/2015/10/21/chartex" xmlns:cx3="http://schemas.microsoft.com/office/drawing/2016/5/9/chartex" xmlns:cx4="http://schemas.microsoft.com/office/drawing/2016/5/10/chartex" xmlns:cx5="http://schemas.microsoft.com/office/drawing/2016/5/11/chartex" xmlns:cx6="http://schemas.microsoft.com/office/drawing/2016/5/12/chartex" xmlns:cx7="http://schemas.microsoft.com/office/drawing/2016/5/13/chartex" xmlns:cx8="http://schemas.microsoft.com/office/drawing/2016/5/14/chartex" xmlns:mc="http://schemas.openxmlformats.org/markup-compatibility/2006" xmlns:aink="http://schemas.microsoft.com/office/drawing/2016/ink" xmlns:am3d="http://schemas.microsoft.com/office/drawing/2017/model3d" xmlns:o="urn:schemas-microsoft-com:office:office" xmlns:oel="http://schemas.microsoft.com/office/2019/extlst" xmlns:r="http://schemas.openxmlformats.org/officeDocument/2006/relationships" xmlns:m="http://schemas.openxmlformats.org/officeDocument/2006/math" xmlns:v="urn:schemas-microsoft-com:vml" xmlns:wp14="http://schemas.microsoft.com/office/word/2010/wordprocessingDrawing" xmlns:wp="http://schemas.openxmlformats.org/drawingml/2006/wordprocessingDrawing" xmlns:w10="urn:schemas-microsoft-com:office:word" xmlns:w="http://schemas.openxmlformats.org/wordprocessingml/2006/main" xmlns:w14="http://schemas.microsoft.com/office/word/2010/wordml" xmlns:w15="http://schemas.microsoft.com/office/word/2012/wordml" xmlns:w16cex="http://schemas.microsoft.com/office/word/2018/wordml/cex" xmlns:w16cid="http://schemas.microsoft.com/office/word/2016/wordml/cid" xmlns:w16="http://schemas.microsoft.com/office/word/2018/wordml" xmlns:w16du="http://schemas.microsoft.com/office/word/2023/wordml/word16du" xmlns:w16sdtdh="http://schemas.microsoft.com/office/word/2020/wordml/sdtdatahash" xmlns:w16se="http://schemas.microsoft.com/office/word/2015/wordml/symex" xmlns:wpg="http://schemas.microsoft.com/office/word/2010/wordprocessingGroup" xmlns:wpi="http://schemas.microsoft.com/office/word/2010/wordprocessingInk" xmlns:wne="http://schemas.microsoft.com/office/word/2006/wordml" xmlns:wps="http://schemas.microsoft.com/office/word/2010/wordprocessingShape" mc:Ignorable="w14 w15 w16se w16cid w16 w16cex w16sdtdh w16du wp14">
   <w:abstractNum w:abstractNumId="0" w15:restartNumberingAfterBreak="0">
     <w:nsid w:val="FFFFFF88"/>
     <w:multiLevelType w:val="singleLevel"/>
@@ -13568,7 +13568,7 @@
 </file>
 
 <file path=word/styles.xml><?xml version="1.0" encoding="utf-8"?>
-<w:styles xmlns:mc="http://schemas.openxmlformats.org/markup-compatibility/2006" xmlns:r="http://schemas.openxmlformats.org/officeDocument/2006/relationships" xmlns:w="http://schemas.openxmlformats.org/wordprocessingml/2006/main" xmlns:w14="http://schemas.microsoft.com/office/word/2010/wordml" xmlns:w15="http://schemas.microsoft.com/office/word/2012/wordml" xmlns:w16cex="http://schemas.microsoft.com/office/word/2018/wordml/cex" xmlns:w16cid="http://schemas.microsoft.com/office/word/2016/wordml/cid" xmlns:w16="http://schemas.microsoft.com/office/word/2018/wordml" xmlns:w16sdtdh="http://schemas.microsoft.com/office/word/2020/wordml/sdtdatahash" xmlns:w16se="http://schemas.microsoft.com/office/word/2015/wordml/symex" mc:Ignorable="w14 w15 w16se w16cid w16 w16cex w16sdtdh">
+<w:styles xmlns:mc="http://schemas.openxmlformats.org/markup-compatibility/2006" xmlns:r="http://schemas.openxmlformats.org/officeDocument/2006/relationships" xmlns:w="http://schemas.openxmlformats.org/wordprocessingml/2006/main" xmlns:w14="http://schemas.microsoft.com/office/word/2010/wordml" xmlns:w15="http://schemas.microsoft.com/office/word/2012/wordml" xmlns:w16cex="http://schemas.microsoft.com/office/word/2018/wordml/cex" xmlns:w16cid="http://schemas.microsoft.com/office/word/2016/wordml/cid" xmlns:w16="http://schemas.microsoft.com/office/word/2018/wordml" xmlns:w16du="http://schemas.microsoft.com/office/word/2023/wordml/word16du" xmlns:w16sdtdh="http://schemas.microsoft.com/office/word/2020/wordml/sdtdatahash" xmlns:w16se="http://schemas.microsoft.com/office/word/2015/wordml/symex" mc:Ignorable="w14 w15 w16se w16cid w16 w16cex w16sdtdh w16du">
   <w:docDefaults>
     <w:rPrDefault>
       <w:rPr>

</xml_diff>